<commit_message>
Jorge: Explicacion con ejemplos CRUD mongodb Richard: Librerias utilizadas y explicacion de que hace cada una
</commit_message>
<xml_diff>
--- a/MongoDB.docx
+++ b/MongoDB.docx
@@ -1013,7 +1013,7 @@
               </mc:Choice>
               <mc:Fallback>
                 <w:pict>
-                  <v:group w14:anchorId="46B27D3C" id="Grupo 114" o:spid="_x0000_s1026" style="position:absolute;margin-left:0;margin-top:0;width:18pt;height:10in;z-index:251659264;mso-width-percent:29;mso-height-percent:909;mso-left-percent:45;mso-position-horizontal-relative:page;mso-position-vertical:center;mso-position-vertical-relative:page;mso-width-percent:29;mso-height-percent:909;mso-left-percent:45" coordsize="2286,91440" o:gfxdata="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">
+                  <v:group w14:anchorId="41818D57" id="Grupo 114" o:spid="_x0000_s1026" style="position:absolute;margin-left:0;margin-top:0;width:18pt;height:10in;z-index:251659264;mso-width-percent:29;mso-height-percent:909;mso-left-percent:45;mso-position-horizontal-relative:page;mso-position-vertical:center;mso-position-vertical-relative:page;mso-width-percent:29;mso-height-percent:909;mso-left-percent:45" coordsize="2286,91440" o:gfxdata="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">
                     <v:rect id="Rectángulo 115" o:spid="_x0000_s1027" style="position:absolute;width:2286;height:87820;visibility:visible;mso-wrap-style:square;v-text-anchor:middle" o:gfxdata="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" fillcolor="#77b64e [3033]" strokecolor="#70ad47 [3209]" strokeweight=".5pt">
                       <v:fill color2="#6eaa46 [3177]" rotate="t" colors="0 #81b861;.5 #6fb242;1 #61a235" focus="100%" type="gradient">
                         <o:fill v:ext="view" type="gradientUnscaled"/>
@@ -3222,12 +3222,7 @@
       <w:proofErr w:type="spellEnd"/>
       <w:proofErr w:type="gramEnd"/>
       <w:r>
-        <w:t xml:space="preserve">. Seguramente </w:t>
-      </w:r>
-      <w:bookmarkStart w:id="7" w:name="_GoBack"/>
-      <w:bookmarkEnd w:id="7"/>
-      <w:r>
-        <w:t xml:space="preserve">a mitad de la instalación saldrá un pop-up el cual básicamente nos estará informando que para acabar completamente la instalación una vez termine tendremos que reiniciar el </w:t>
+        <w:t xml:space="preserve">. Seguramente a mitad de la instalación saldrá un pop-up el cual básicamente nos estará informando que para acabar completamente la instalación una vez termine tendremos que reiniciar el </w:t>
       </w:r>
       <w:proofErr w:type="gramStart"/>
       <w:r>
@@ -3360,7 +3355,7 @@
           <w:szCs w:val="36"/>
         </w:rPr>
       </w:pPr>
-      <w:bookmarkStart w:id="8" w:name="_Toc34244836"/>
+      <w:bookmarkStart w:id="7" w:name="_Toc34244836"/>
       <w:r>
         <w:rPr>
           <w:rFonts w:ascii="Times New Roman" w:hAnsi="Times New Roman" w:cs="Times New Roman"/>
@@ -3372,253 +3367,140 @@
         </w:rPr>
         <w:t>LIBRERÍA UTILIZADA PARA EL ACCESO A DATOS</w:t>
       </w:r>
+      <w:bookmarkEnd w:id="7"/>
+    </w:p>
+    <w:p>
+      <w:pPr>
+        <w:jc w:val="both"/>
+      </w:pPr>
+    </w:p>
+    <w:p>
+      <w:r>
+        <w:t xml:space="preserve">Para trabajar en MongoDB con java serán necesarias 3 librerías para poder </w:t>
+      </w:r>
+      <w:r>
+        <w:t>realizar las operaciones necesarias.</w:t>
+      </w:r>
+    </w:p>
+    <w:p>
+      <w:r>
+        <w:t xml:space="preserve">Librería </w:t>
+      </w:r>
+      <w:r>
+        <w:rPr>
+          <w:b/>
+          <w:bCs/>
+        </w:rPr>
+        <w:t>BSON</w:t>
+      </w:r>
+      <w:r>
+        <w:t xml:space="preserve">: Utilizamos esta librería para poder traducir documentos JSON a objetos y </w:t>
+      </w:r>
+      <w:bookmarkStart w:id="8" w:name="_GoBack"/>
       <w:bookmarkEnd w:id="8"/>
-    </w:p>
-    <w:p>
-      <w:pPr>
-        <w:jc w:val="both"/>
-      </w:pPr>
-    </w:p>
-    <w:p>
-      <w:pPr>
-        <w:jc w:val="both"/>
-      </w:pPr>
-      <w:r>
-        <w:t xml:space="preserve">- </w:t>
-      </w:r>
-      <w:r>
-        <w:t>librería</w:t>
+      <w:r>
+        <w:t>viceversa.</w:t>
+      </w:r>
+    </w:p>
+    <w:p>
+      <w:r>
+        <w:t xml:space="preserve">Librerías </w:t>
+      </w:r>
+      <w:r>
+        <w:rPr>
+          <w:b/>
+          <w:bCs/>
+        </w:rPr>
+        <w:t>MONGODB Core</w:t>
+      </w:r>
+      <w:r>
+        <w:t xml:space="preserve"> y </w:t>
+      </w:r>
+      <w:proofErr w:type="gramStart"/>
+      <w:r>
+        <w:rPr>
+          <w:b/>
+          <w:bCs/>
+        </w:rPr>
+        <w:t>D</w:t>
+      </w:r>
+      <w:r>
+        <w:rPr>
+          <w:b/>
+          <w:bCs/>
+        </w:rPr>
+        <w:t>river</w:t>
+      </w:r>
+      <w:r>
+        <w:t xml:space="preserve"> :</w:t>
+      </w:r>
+      <w:proofErr w:type="gramEnd"/>
+      <w:r>
+        <w:t xml:space="preserve"> Estas librerías son necesarias para poder usar las clases de MONGODB en nuestro proyecto sobre java</w:t>
+      </w:r>
+    </w:p>
+    <w:p/>
+    <w:p>
+      <w:r>
+        <w:rPr>
+          <w:noProof/>
+        </w:rPr>
+        <w:drawing>
+          <wp:inline distT="0" distB="0" distL="0" distR="0" wp14:anchorId="63A9323F" wp14:editId="29489E35">
+            <wp:extent cx="5400040" cy="946785"/>
+            <wp:effectExtent l="0" t="0" r="0" b="5715"/>
+            <wp:docPr id="19" name="Imagen 19"/>
+            <wp:cNvGraphicFramePr>
+              <a:graphicFrameLocks xmlns:a="http://schemas.openxmlformats.org/drawingml/2006/main" noChangeAspect="1"/>
+            </wp:cNvGraphicFramePr>
+            <a:graphic xmlns:a="http://schemas.openxmlformats.org/drawingml/2006/main">
+              <a:graphicData uri="http://schemas.openxmlformats.org/drawingml/2006/picture">
+                <pic:pic xmlns:pic="http://schemas.openxmlformats.org/drawingml/2006/picture">
+                  <pic:nvPicPr>
+                    <pic:cNvPr id="0" name="Picture 1"/>
+                    <pic:cNvPicPr>
+                      <a:picLocks noChangeAspect="1" noChangeArrowheads="1"/>
+                    </pic:cNvPicPr>
+                  </pic:nvPicPr>
+                  <pic:blipFill>
+                    <a:blip r:embed="rId19">
+                      <a:extLst>
+                        <a:ext uri="{28A0092B-C50C-407E-A947-70E740481C1C}">
+                          <a14:useLocalDpi xmlns:a14="http://schemas.microsoft.com/office/drawing/2010/main" val="0"/>
+                        </a:ext>
+                      </a:extLst>
+                    </a:blip>
+                    <a:srcRect/>
+                    <a:stretch>
+                      <a:fillRect/>
+                    </a:stretch>
+                  </pic:blipFill>
+                  <pic:spPr bwMode="auto">
+                    <a:xfrm>
+                      <a:off x="0" y="0"/>
+                      <a:ext cx="5400040" cy="946785"/>
+                    </a:xfrm>
+                    <a:prstGeom prst="rect">
+                      <a:avLst/>
+                    </a:prstGeom>
+                    <a:noFill/>
+                    <a:ln>
+                      <a:noFill/>
+                    </a:ln>
+                  </pic:spPr>
+                </pic:pic>
+              </a:graphicData>
+            </a:graphic>
+          </wp:inline>
+        </w:drawing>
       </w:r>
       <w:r>
         <w:t xml:space="preserve"> </w:t>
       </w:r>
-      <w:proofErr w:type="spellStart"/>
-      <w:proofErr w:type="gramStart"/>
-      <w:r>
-        <w:t>com.mongodb</w:t>
-      </w:r>
-      <w:proofErr w:type="gramEnd"/>
-      <w:r>
-        <w:t>.MongoClient</w:t>
-      </w:r>
-      <w:proofErr w:type="spellEnd"/>
-      <w:r>
-        <w:t>: documentación técnica de</w:t>
-      </w:r>
-      <w:r>
-        <w:t>;</w:t>
-      </w:r>
-    </w:p>
-    <w:p>
-      <w:pPr>
-        <w:jc w:val="both"/>
-      </w:pPr>
-      <w:hyperlink r:id="rId19" w:history="1">
-        <w:r>
-          <w:rPr>
-            <w:rStyle w:val="Hipervnculo"/>
-          </w:rPr>
-          <w:t>https://mongodb.github.io/mongo-java-driver/3.4/javadoc/com/mongodb/MongoClient.html</w:t>
-        </w:r>
-      </w:hyperlink>
-    </w:p>
-    <w:p>
-      <w:pPr>
-        <w:jc w:val="both"/>
-      </w:pPr>
-      <w:r>
-        <w:t xml:space="preserve">- </w:t>
-      </w:r>
-      <w:proofErr w:type="spellStart"/>
-      <w:r>
-        <w:t>i</w:t>
-      </w:r>
-      <w:r>
-        <w:t>mport</w:t>
-      </w:r>
-      <w:proofErr w:type="spellEnd"/>
-      <w:r>
-        <w:t xml:space="preserve"> </w:t>
-      </w:r>
-      <w:proofErr w:type="spellStart"/>
-      <w:proofErr w:type="gramStart"/>
-      <w:r>
-        <w:t>com.mongodb</w:t>
-      </w:r>
-      <w:proofErr w:type="gramEnd"/>
-      <w:r>
-        <w:t>.MongoClientURI</w:t>
-      </w:r>
-      <w:proofErr w:type="spellEnd"/>
-      <w:r>
-        <w:t>;</w:t>
-      </w:r>
-    </w:p>
-    <w:p>
-      <w:pPr>
-        <w:jc w:val="both"/>
-        <w:rPr>
-          <w:sz w:val="20"/>
-          <w:szCs w:val="20"/>
-        </w:rPr>
-      </w:pPr>
-      <w:hyperlink r:id="rId20" w:history="1">
-        <w:r>
-          <w:rPr>
-            <w:rStyle w:val="Hipervnculo"/>
-            <w:sz w:val="20"/>
-            <w:szCs w:val="20"/>
-          </w:rPr>
-          <w:t>https://mongodb.github.io/mongo-java-driver/3.7/javadoc/com/mongodb/MongoClientURI.html</w:t>
-        </w:r>
-      </w:hyperlink>
-    </w:p>
-    <w:p>
-      <w:pPr>
-        <w:jc w:val="both"/>
-      </w:pPr>
-      <w:r>
-        <w:t xml:space="preserve">- </w:t>
-      </w:r>
-      <w:proofErr w:type="spellStart"/>
-      <w:r>
-        <w:t>import</w:t>
-      </w:r>
-      <w:proofErr w:type="spellEnd"/>
-      <w:r>
-        <w:t xml:space="preserve"> </w:t>
-      </w:r>
-      <w:proofErr w:type="spellStart"/>
-      <w:proofErr w:type="gramStart"/>
-      <w:r>
-        <w:t>com.mongodb</w:t>
-      </w:r>
-      <w:proofErr w:type="gramEnd"/>
-      <w:r>
-        <w:t>.ServerAddress</w:t>
-      </w:r>
-      <w:proofErr w:type="spellEnd"/>
-      <w:r>
-        <w:t>;</w:t>
-      </w:r>
-    </w:p>
-    <w:p>
-      <w:pPr>
-        <w:jc w:val="both"/>
-        <w:rPr>
-          <w:sz w:val="20"/>
-          <w:szCs w:val="20"/>
-        </w:rPr>
-      </w:pPr>
-      <w:hyperlink r:id="rId21" w:history="1">
-        <w:r>
-          <w:rPr>
-            <w:rStyle w:val="Hipervnculo"/>
-            <w:sz w:val="20"/>
-            <w:szCs w:val="20"/>
-          </w:rPr>
-          <w:t>https://mongodb.github.io/mongo-java-driver/3.6/javadoc/?com/mongodb/ServerAddress.html</w:t>
-        </w:r>
-      </w:hyperlink>
-    </w:p>
-    <w:p>
-      <w:pPr>
-        <w:jc w:val="both"/>
-      </w:pPr>
-      <w:r>
-        <w:t xml:space="preserve">- </w:t>
-      </w:r>
-      <w:proofErr w:type="spellStart"/>
-      <w:r>
-        <w:t>import</w:t>
-      </w:r>
-      <w:proofErr w:type="spellEnd"/>
-      <w:r>
-        <w:t xml:space="preserve"> </w:t>
-      </w:r>
-      <w:proofErr w:type="spellStart"/>
-      <w:proofErr w:type="gramStart"/>
-      <w:r>
-        <w:t>com.mongodb</w:t>
-      </w:r>
-      <w:proofErr w:type="gramEnd"/>
-      <w:r>
-        <w:t>.MongoCredential</w:t>
-      </w:r>
-      <w:proofErr w:type="spellEnd"/>
-      <w:r>
-        <w:t>;</w:t>
-      </w:r>
-    </w:p>
-    <w:p>
-      <w:pPr>
-        <w:jc w:val="both"/>
-        <w:rPr>
-          <w:sz w:val="20"/>
-          <w:szCs w:val="20"/>
-        </w:rPr>
-      </w:pPr>
-      <w:hyperlink r:id="rId22" w:history="1">
-        <w:r>
-          <w:rPr>
-            <w:rStyle w:val="Hipervnculo"/>
-            <w:sz w:val="20"/>
-            <w:szCs w:val="20"/>
-          </w:rPr>
-          <w:t>https://mongodb.github.io/mongo-java-driver/3.6/javadoc/?com/mongodb/MongoCredential.html</w:t>
-        </w:r>
-      </w:hyperlink>
-    </w:p>
-    <w:p>
-      <w:pPr>
-        <w:jc w:val="both"/>
-      </w:pPr>
-      <w:r>
-        <w:t xml:space="preserve">- </w:t>
-      </w:r>
-      <w:proofErr w:type="spellStart"/>
-      <w:r>
-        <w:t>import</w:t>
-      </w:r>
-      <w:proofErr w:type="spellEnd"/>
-      <w:r>
-        <w:t xml:space="preserve"> </w:t>
-      </w:r>
-      <w:proofErr w:type="spellStart"/>
-      <w:proofErr w:type="gramStart"/>
-      <w:r>
-        <w:t>com.mongodb</w:t>
-      </w:r>
-      <w:proofErr w:type="gramEnd"/>
-      <w:r>
-        <w:t>.MongoClientOptions</w:t>
-      </w:r>
-      <w:proofErr w:type="spellEnd"/>
-      <w:r>
-        <w:t>;</w:t>
-      </w:r>
-    </w:p>
-    <w:p>
-      <w:pPr>
-        <w:jc w:val="both"/>
-        <w:rPr>
-          <w:sz w:val="20"/>
-          <w:szCs w:val="20"/>
-        </w:rPr>
-      </w:pPr>
-      <w:hyperlink r:id="rId23" w:history="1">
-        <w:r>
-          <w:rPr>
-            <w:rStyle w:val="Hipervnculo"/>
-            <w:sz w:val="20"/>
-            <w:szCs w:val="20"/>
-          </w:rPr>
-          <w:t>https://mongodb.github.io/mongo-java-driver/3.4/javadoc/com/mongodb/MongoClientOptions.html</w:t>
-        </w:r>
-      </w:hyperlink>
-    </w:p>
-    <w:p/>
-    <w:p/>
+      <w:r>
+        <w:br w:type="page"/>
+      </w:r>
+    </w:p>
     <w:p>
       <w:pPr>
         <w:pStyle w:val="Ttulo1"/>
@@ -3642,76 +3524,774 @@
           <w:szCs w:val="36"/>
         </w:rPr>
         <w:lastRenderedPageBreak/>
-        <w:t>ALTA</w:t>
-      </w:r>
-      <w:bookmarkEnd w:id="9"/>
+        <w:t>CRUD</w:t>
+      </w:r>
+    </w:p>
+    <w:p>
+      <w:r>
+        <w:t xml:space="preserve">Partiendo de la siguiente base, en la que creamos un </w:t>
+      </w:r>
+      <w:proofErr w:type="gramStart"/>
+      <w:r>
+        <w:t>usuario,  creamos</w:t>
+      </w:r>
+      <w:proofErr w:type="gramEnd"/>
+      <w:r>
+        <w:t xml:space="preserve"> un </w:t>
+      </w:r>
+      <w:proofErr w:type="spellStart"/>
+      <w:r>
+        <w:t>dbobject</w:t>
+      </w:r>
+      <w:proofErr w:type="spellEnd"/>
+      <w:r>
+        <w:t>, una</w:t>
+      </w:r>
+      <w:r>
+        <w:t xml:space="preserve"> variable </w:t>
+      </w:r>
+      <w:proofErr w:type="spellStart"/>
+      <w:r>
+        <w:t>MongoClient</w:t>
+      </w:r>
+      <w:proofErr w:type="spellEnd"/>
+      <w:r>
+        <w:t xml:space="preserve"> la cual guarda la </w:t>
+      </w:r>
+      <w:proofErr w:type="spellStart"/>
+      <w:r>
+        <w:t>bbdd</w:t>
+      </w:r>
+      <w:proofErr w:type="spellEnd"/>
+      <w:r>
+        <w:t xml:space="preserve"> a la que nos conectemos  y una variable la cual representara la colección “</w:t>
+      </w:r>
+      <w:proofErr w:type="spellStart"/>
+      <w:r>
+        <w:t>users</w:t>
+      </w:r>
+      <w:proofErr w:type="spellEnd"/>
+      <w:r>
+        <w:t>”.</w:t>
+      </w:r>
+      <w:r>
+        <w:t xml:space="preserve"> </w:t>
+      </w:r>
+    </w:p>
+    <w:p>
+      <w:r>
+        <w:rPr>
+          <w:noProof/>
+        </w:rPr>
+        <w:drawing>
+          <wp:inline distT="0" distB="0" distL="0" distR="0" wp14:anchorId="66782713" wp14:editId="2A7FEA42">
+            <wp:extent cx="3914775" cy="1152525"/>
+            <wp:effectExtent l="0" t="0" r="9525" b="9525"/>
+            <wp:docPr id="15" name="Imagen 15"/>
+            <wp:cNvGraphicFramePr>
+              <a:graphicFrameLocks xmlns:a="http://schemas.openxmlformats.org/drawingml/2006/main" noChangeAspect="1"/>
+            </wp:cNvGraphicFramePr>
+            <a:graphic xmlns:a="http://schemas.openxmlformats.org/drawingml/2006/main">
+              <a:graphicData uri="http://schemas.openxmlformats.org/drawingml/2006/picture">
+                <pic:pic xmlns:pic="http://schemas.openxmlformats.org/drawingml/2006/picture">
+                  <pic:nvPicPr>
+                    <pic:cNvPr id="1" name=""/>
+                    <pic:cNvPicPr/>
+                  </pic:nvPicPr>
+                  <pic:blipFill>
+                    <a:blip r:embed="rId20"/>
+                    <a:stretch>
+                      <a:fillRect/>
+                    </a:stretch>
+                  </pic:blipFill>
+                  <pic:spPr>
+                    <a:xfrm>
+                      <a:off x="0" y="0"/>
+                      <a:ext cx="3914775" cy="1152525"/>
+                    </a:xfrm>
+                    <a:prstGeom prst="rect">
+                      <a:avLst/>
+                    </a:prstGeom>
+                  </pic:spPr>
+                </pic:pic>
+              </a:graphicData>
+            </a:graphic>
+          </wp:inline>
+        </w:drawing>
+      </w:r>
+    </w:p>
+    <w:p>
+      <w:r>
+        <w:t>Esta es la función utilizada para crear el usuario</w:t>
+      </w:r>
+    </w:p>
+    <w:p>
+      <w:r>
+        <w:rPr>
+          <w:noProof/>
+        </w:rPr>
+        <w:drawing>
+          <wp:inline distT="0" distB="0" distL="0" distR="0" wp14:anchorId="7D0C8111" wp14:editId="63C05465">
+            <wp:extent cx="2562225" cy="1323975"/>
+            <wp:effectExtent l="0" t="0" r="9525" b="9525"/>
+            <wp:docPr id="18" name="Imagen 18"/>
+            <wp:cNvGraphicFramePr>
+              <a:graphicFrameLocks xmlns:a="http://schemas.openxmlformats.org/drawingml/2006/main" noChangeAspect="1"/>
+            </wp:cNvGraphicFramePr>
+            <a:graphic xmlns:a="http://schemas.openxmlformats.org/drawingml/2006/main">
+              <a:graphicData uri="http://schemas.openxmlformats.org/drawingml/2006/picture">
+                <pic:pic xmlns:pic="http://schemas.openxmlformats.org/drawingml/2006/picture">
+                  <pic:nvPicPr>
+                    <pic:cNvPr id="1" name=""/>
+                    <pic:cNvPicPr/>
+                  </pic:nvPicPr>
+                  <pic:blipFill>
+                    <a:blip r:embed="rId21"/>
+                    <a:stretch>
+                      <a:fillRect/>
+                    </a:stretch>
+                  </pic:blipFill>
+                  <pic:spPr>
+                    <a:xfrm>
+                      <a:off x="0" y="0"/>
+                      <a:ext cx="2562225" cy="1323975"/>
+                    </a:xfrm>
+                    <a:prstGeom prst="rect">
+                      <a:avLst/>
+                    </a:prstGeom>
+                  </pic:spPr>
+                </pic:pic>
+              </a:graphicData>
+            </a:graphic>
+          </wp:inline>
+        </w:drawing>
+      </w:r>
+    </w:p>
+    <w:p>
+      <w:r>
+        <w:t xml:space="preserve">Y esta función es la que convierte el usuario en un objeto reconocible por </w:t>
+      </w:r>
+      <w:proofErr w:type="spellStart"/>
+      <w:r>
+        <w:t>mongodb</w:t>
+      </w:r>
+      <w:proofErr w:type="spellEnd"/>
+    </w:p>
+    <w:p>
+      <w:r>
+        <w:rPr>
+          <w:noProof/>
+        </w:rPr>
+        <w:drawing>
+          <wp:inline distT="0" distB="0" distL="0" distR="0" wp14:anchorId="3445A5E2" wp14:editId="6EF99E99">
+            <wp:extent cx="5200650" cy="1485900"/>
+            <wp:effectExtent l="0" t="0" r="0" b="0"/>
+            <wp:docPr id="17" name="Imagen 17"/>
+            <wp:cNvGraphicFramePr>
+              <a:graphicFrameLocks xmlns:a="http://schemas.openxmlformats.org/drawingml/2006/main" noChangeAspect="1"/>
+            </wp:cNvGraphicFramePr>
+            <a:graphic xmlns:a="http://schemas.openxmlformats.org/drawingml/2006/main">
+              <a:graphicData uri="http://schemas.openxmlformats.org/drawingml/2006/picture">
+                <pic:pic xmlns:pic="http://schemas.openxmlformats.org/drawingml/2006/picture">
+                  <pic:nvPicPr>
+                    <pic:cNvPr id="1" name=""/>
+                    <pic:cNvPicPr/>
+                  </pic:nvPicPr>
+                  <pic:blipFill>
+                    <a:blip r:embed="rId22"/>
+                    <a:stretch>
+                      <a:fillRect/>
+                    </a:stretch>
+                  </pic:blipFill>
+                  <pic:spPr>
+                    <a:xfrm>
+                      <a:off x="0" y="0"/>
+                      <a:ext cx="5200650" cy="1485900"/>
+                    </a:xfrm>
+                    <a:prstGeom prst="rect">
+                      <a:avLst/>
+                    </a:prstGeom>
+                  </pic:spPr>
+                </pic:pic>
+              </a:graphicData>
+            </a:graphic>
+          </wp:inline>
+        </w:drawing>
+      </w:r>
     </w:p>
     <w:p/>
     <w:p>
       <w:pPr>
-        <w:pStyle w:val="Ttulo1"/>
-        <w:rPr>
-          <w:rFonts w:ascii="Times New Roman" w:hAnsi="Times New Roman" w:cs="Times New Roman"/>
+        <w:pStyle w:val="Ttulo2"/>
+        <w:rPr>
           <w:b/>
           <w:bCs/>
-          <w:color w:val="70AD47" w:themeColor="accent6"/>
-          <w:sz w:val="36"/>
-          <w:szCs w:val="36"/>
-        </w:rPr>
-      </w:pPr>
-      <w:bookmarkStart w:id="10" w:name="_Toc34244838"/>
-      <w:r>
-        <w:rPr>
-          <w:rFonts w:ascii="Times New Roman" w:hAnsi="Times New Roman" w:cs="Times New Roman"/>
+          <w:color w:val="92D050"/>
+          <w:sz w:val="32"/>
+          <w:szCs w:val="32"/>
+        </w:rPr>
+      </w:pPr>
+      <w:bookmarkStart w:id="10" w:name="_Toc34244839"/>
+      <w:r>
+        <w:rPr>
           <w:b/>
           <w:bCs/>
-          <w:color w:val="70AD47" w:themeColor="accent6"/>
-          <w:sz w:val="36"/>
-          <w:szCs w:val="36"/>
-        </w:rPr>
-        <w:t>BAJA</w:t>
+          <w:color w:val="92D050"/>
+          <w:sz w:val="32"/>
+          <w:szCs w:val="32"/>
+        </w:rPr>
+        <w:t>C</w:t>
       </w:r>
       <w:bookmarkEnd w:id="10"/>
-    </w:p>
-    <w:p/>
-    <w:p>
-      <w:pPr>
-        <w:pStyle w:val="Ttulo1"/>
-        <w:rPr>
-          <w:rFonts w:ascii="Times New Roman" w:hAnsi="Times New Roman" w:cs="Times New Roman"/>
+      <w:r>
+        <w:rPr>
           <w:b/>
           <w:bCs/>
-          <w:color w:val="70AD47" w:themeColor="accent6"/>
-          <w:sz w:val="36"/>
-          <w:szCs w:val="36"/>
-          <w:u w:val="single"/>
-        </w:rPr>
-      </w:pPr>
-      <w:bookmarkStart w:id="11" w:name="_Toc34244839"/>
-      <w:r>
-        <w:rPr>
-          <w:rFonts w:ascii="Times New Roman" w:hAnsi="Times New Roman" w:cs="Times New Roman"/>
+          <w:color w:val="92D050"/>
+          <w:sz w:val="32"/>
+          <w:szCs w:val="32"/>
+        </w:rPr>
+        <w:t>onsulta</w:t>
+      </w:r>
+    </w:p>
+    <w:p>
+      <w:r>
+        <w:t xml:space="preserve">En la consulta creamos un </w:t>
+      </w:r>
+      <w:proofErr w:type="spellStart"/>
+      <w:r>
+        <w:t>dbobject</w:t>
+      </w:r>
+      <w:proofErr w:type="spellEnd"/>
+      <w:r>
+        <w:t xml:space="preserve"> (en este caso llamado </w:t>
+      </w:r>
+      <w:proofErr w:type="spellStart"/>
+      <w:r>
+        <w:t>query</w:t>
+      </w:r>
+      <w:proofErr w:type="spellEnd"/>
+      <w:r>
+        <w:t xml:space="preserve">) el cual contiene la consulta que querremos hacer y luego con el comando </w:t>
+      </w:r>
+      <w:proofErr w:type="spellStart"/>
+      <w:proofErr w:type="gramStart"/>
+      <w:r>
+        <w:t>find</w:t>
+      </w:r>
+      <w:proofErr w:type="spellEnd"/>
+      <w:r>
+        <w:t>(</w:t>
+      </w:r>
+      <w:proofErr w:type="gramEnd"/>
+      <w:r>
+        <w:t>) nos devolverá todos los datos que reciba de dicha consulta</w:t>
+      </w:r>
+    </w:p>
+    <w:p>
+      <w:r>
+        <w:rPr>
+          <w:noProof/>
+        </w:rPr>
+        <w:drawing>
+          <wp:inline distT="0" distB="0" distL="0" distR="0" wp14:anchorId="1C9718B7" wp14:editId="6B9BD675">
+            <wp:extent cx="5305425" cy="1038225"/>
+            <wp:effectExtent l="0" t="0" r="9525" b="9525"/>
+            <wp:docPr id="12" name="Imagen 12"/>
+            <wp:cNvGraphicFramePr>
+              <a:graphicFrameLocks xmlns:a="http://schemas.openxmlformats.org/drawingml/2006/main" noChangeAspect="1"/>
+            </wp:cNvGraphicFramePr>
+            <a:graphic xmlns:a="http://schemas.openxmlformats.org/drawingml/2006/main">
+              <a:graphicData uri="http://schemas.openxmlformats.org/drawingml/2006/picture">
+                <pic:pic xmlns:pic="http://schemas.openxmlformats.org/drawingml/2006/picture">
+                  <pic:nvPicPr>
+                    <pic:cNvPr id="1" name=""/>
+                    <pic:cNvPicPr/>
+                  </pic:nvPicPr>
+                  <pic:blipFill>
+                    <a:blip r:embed="rId23"/>
+                    <a:stretch>
+                      <a:fillRect/>
+                    </a:stretch>
+                  </pic:blipFill>
+                  <pic:spPr>
+                    <a:xfrm>
+                      <a:off x="0" y="0"/>
+                      <a:ext cx="5305425" cy="1038225"/>
+                    </a:xfrm>
+                    <a:prstGeom prst="rect">
+                      <a:avLst/>
+                    </a:prstGeom>
+                  </pic:spPr>
+                </pic:pic>
+              </a:graphicData>
+            </a:graphic>
+          </wp:inline>
+        </w:drawing>
+      </w:r>
+    </w:p>
+    <w:p/>
+    <w:p>
+      <w:r>
+        <w:t>“La variable ‘</w:t>
+      </w:r>
+      <w:proofErr w:type="spellStart"/>
+      <w:r>
+        <w:t>query</w:t>
+      </w:r>
+      <w:proofErr w:type="spellEnd"/>
+      <w:r>
+        <w:t xml:space="preserve">’ en algunos casos será utilizada en los demás ejemplos. La consulta en cuestión devuelve todos los </w:t>
+      </w:r>
+      <w:proofErr w:type="gramStart"/>
+      <w:r>
+        <w:t>datos  del</w:t>
+      </w:r>
+      <w:proofErr w:type="gramEnd"/>
+      <w:r>
+        <w:t xml:space="preserve"> usuario con la id que indiquemos.”</w:t>
+      </w:r>
+    </w:p>
+    <w:p>
+      <w:pPr>
+        <w:pStyle w:val="Ttulo2"/>
+        <w:rPr>
           <w:b/>
           <w:bCs/>
-          <w:color w:val="70AD47" w:themeColor="accent6"/>
-          <w:sz w:val="36"/>
-          <w:szCs w:val="36"/>
-        </w:rPr>
-        <w:t>CONSULT</w:t>
-      </w:r>
-      <w:r>
-        <w:rPr>
-          <w:rFonts w:ascii="Times New Roman" w:hAnsi="Times New Roman" w:cs="Times New Roman"/>
+          <w:color w:val="92D050"/>
+          <w:sz w:val="32"/>
+          <w:szCs w:val="32"/>
+        </w:rPr>
+      </w:pPr>
+      <w:r>
+        <w:rPr>
           <w:b/>
           <w:bCs/>
-          <w:color w:val="70AD47" w:themeColor="accent6"/>
-          <w:sz w:val="36"/>
-          <w:szCs w:val="36"/>
-        </w:rPr>
+          <w:color w:val="92D050"/>
+          <w:sz w:val="32"/>
+          <w:szCs w:val="32"/>
+        </w:rPr>
+        <w:lastRenderedPageBreak/>
         <w:t>A</w:t>
       </w:r>
+      <w:bookmarkEnd w:id="9"/>
+      <w:r>
+        <w:rPr>
+          <w:b/>
+          <w:bCs/>
+          <w:color w:val="92D050"/>
+          <w:sz w:val="32"/>
+          <w:szCs w:val="32"/>
+        </w:rPr>
+        <w:t>lta</w:t>
+      </w:r>
+    </w:p>
+    <w:p>
+      <w:r>
+        <w:t xml:space="preserve">Para crear un usuario cogeremos el </w:t>
+      </w:r>
+      <w:proofErr w:type="spellStart"/>
+      <w:r>
+        <w:t>DBObject</w:t>
+      </w:r>
+      <w:proofErr w:type="spellEnd"/>
+      <w:r>
+        <w:t xml:space="preserve"> creado anteriormente y mediante el siguiente comando podremos insertar el usuario. </w:t>
+      </w:r>
+      <w:r>
+        <w:rPr>
+          <w:highlight w:val="yellow"/>
+        </w:rPr>
+        <w:t>//</w:t>
+      </w:r>
+      <w:proofErr w:type="gramStart"/>
+      <w:r>
+        <w:rPr>
+          <w:highlight w:val="yellow"/>
+        </w:rPr>
+        <w:t>explicar</w:t>
+      </w:r>
+      <w:proofErr w:type="gramEnd"/>
+      <w:r>
+        <w:rPr>
+          <w:highlight w:val="yellow"/>
+        </w:rPr>
+        <w:t xml:space="preserve"> que hacen los </w:t>
+      </w:r>
+      <w:proofErr w:type="spellStart"/>
+      <w:r>
+        <w:rPr>
+          <w:highlight w:val="yellow"/>
+        </w:rPr>
+        <w:t>sysos</w:t>
+      </w:r>
+      <w:proofErr w:type="spellEnd"/>
+    </w:p>
+    <w:p>
+      <w:r>
+        <w:rPr>
+          <w:noProof/>
+        </w:rPr>
+        <w:drawing>
+          <wp:inline distT="0" distB="0" distL="0" distR="0" wp14:anchorId="6A7E902F" wp14:editId="146E56DC">
+            <wp:extent cx="4429125" cy="1333500"/>
+            <wp:effectExtent l="0" t="0" r="9525" b="0"/>
+            <wp:docPr id="1" name="Imagen 1"/>
+            <wp:cNvGraphicFramePr>
+              <a:graphicFrameLocks xmlns:a="http://schemas.openxmlformats.org/drawingml/2006/main" noChangeAspect="1"/>
+            </wp:cNvGraphicFramePr>
+            <a:graphic xmlns:a="http://schemas.openxmlformats.org/drawingml/2006/main">
+              <a:graphicData uri="http://schemas.openxmlformats.org/drawingml/2006/picture">
+                <pic:pic xmlns:pic="http://schemas.openxmlformats.org/drawingml/2006/picture">
+                  <pic:nvPicPr>
+                    <pic:cNvPr id="1" name=""/>
+                    <pic:cNvPicPr/>
+                  </pic:nvPicPr>
+                  <pic:blipFill>
+                    <a:blip r:embed="rId24"/>
+                    <a:stretch>
+                      <a:fillRect/>
+                    </a:stretch>
+                  </pic:blipFill>
+                  <pic:spPr>
+                    <a:xfrm>
+                      <a:off x="0" y="0"/>
+                      <a:ext cx="4429125" cy="1333500"/>
+                    </a:xfrm>
+                    <a:prstGeom prst="rect">
+                      <a:avLst/>
+                    </a:prstGeom>
+                  </pic:spPr>
+                </pic:pic>
+              </a:graphicData>
+            </a:graphic>
+          </wp:inline>
+        </w:drawing>
+      </w:r>
+    </w:p>
+    <w:p/>
+    <w:p>
+      <w:pPr>
+        <w:pStyle w:val="Ttulo2"/>
+        <w:rPr>
+          <w:b/>
+          <w:bCs/>
+          <w:color w:val="92D050"/>
+          <w:sz w:val="32"/>
+          <w:szCs w:val="32"/>
+        </w:rPr>
+      </w:pPr>
+      <w:bookmarkStart w:id="11" w:name="_Toc34244838"/>
+      <w:r>
+        <w:rPr>
+          <w:b/>
+          <w:bCs/>
+          <w:color w:val="92D050"/>
+          <w:sz w:val="32"/>
+          <w:szCs w:val="32"/>
+        </w:rPr>
+        <w:t>B</w:t>
+      </w:r>
       <w:bookmarkEnd w:id="11"/>
-    </w:p>
+      <w:r>
+        <w:rPr>
+          <w:b/>
+          <w:bCs/>
+          <w:color w:val="92D050"/>
+          <w:sz w:val="32"/>
+          <w:szCs w:val="32"/>
+        </w:rPr>
+        <w:t>aja</w:t>
+      </w:r>
+    </w:p>
+    <w:p>
+      <w:r>
+        <w:t xml:space="preserve">Indicando el dato que queramos mediante la </w:t>
+      </w:r>
+      <w:proofErr w:type="spellStart"/>
+      <w:r>
+        <w:t>query</w:t>
+      </w:r>
+      <w:proofErr w:type="spellEnd"/>
+      <w:r>
+        <w:t xml:space="preserve"> y gracias el comando </w:t>
+      </w:r>
+      <w:proofErr w:type="spellStart"/>
+      <w:proofErr w:type="gramStart"/>
+      <w:r>
+        <w:t>remove</w:t>
+      </w:r>
+      <w:proofErr w:type="spellEnd"/>
+      <w:r>
+        <w:t>(</w:t>
+      </w:r>
+      <w:proofErr w:type="gramEnd"/>
+      <w:r>
+        <w:t xml:space="preserve">) podremos ser capaces de eliminar un elemento de la </w:t>
+      </w:r>
+      <w:proofErr w:type="spellStart"/>
+      <w:r>
+        <w:t>bbdd</w:t>
+      </w:r>
+      <w:proofErr w:type="spellEnd"/>
+      <w:r>
+        <w:t xml:space="preserve">. </w:t>
+      </w:r>
+      <w:r>
+        <w:rPr>
+          <w:highlight w:val="yellow"/>
+        </w:rPr>
+        <w:t>//</w:t>
+      </w:r>
+      <w:proofErr w:type="gramStart"/>
+      <w:r>
+        <w:rPr>
+          <w:highlight w:val="yellow"/>
+        </w:rPr>
+        <w:t>explicar</w:t>
+      </w:r>
+      <w:proofErr w:type="gramEnd"/>
+      <w:r>
+        <w:rPr>
+          <w:highlight w:val="yellow"/>
+        </w:rPr>
+        <w:t xml:space="preserve"> que hacen los </w:t>
+      </w:r>
+      <w:proofErr w:type="spellStart"/>
+      <w:r>
+        <w:rPr>
+          <w:highlight w:val="yellow"/>
+        </w:rPr>
+        <w:t>sysos</w:t>
+      </w:r>
+      <w:proofErr w:type="spellEnd"/>
+    </w:p>
+    <w:p>
+      <w:r>
+        <w:rPr>
+          <w:noProof/>
+        </w:rPr>
+        <w:drawing>
+          <wp:inline distT="0" distB="0" distL="0" distR="0" wp14:anchorId="60A4D188" wp14:editId="2E074B50">
+            <wp:extent cx="4152900" cy="1247775"/>
+            <wp:effectExtent l="0" t="0" r="0" b="9525"/>
+            <wp:docPr id="4" name="Imagen 4"/>
+            <wp:cNvGraphicFramePr>
+              <a:graphicFrameLocks xmlns:a="http://schemas.openxmlformats.org/drawingml/2006/main" noChangeAspect="1"/>
+            </wp:cNvGraphicFramePr>
+            <a:graphic xmlns:a="http://schemas.openxmlformats.org/drawingml/2006/main">
+              <a:graphicData uri="http://schemas.openxmlformats.org/drawingml/2006/picture">
+                <pic:pic xmlns:pic="http://schemas.openxmlformats.org/drawingml/2006/picture">
+                  <pic:nvPicPr>
+                    <pic:cNvPr id="1" name=""/>
+                    <pic:cNvPicPr/>
+                  </pic:nvPicPr>
+                  <pic:blipFill>
+                    <a:blip r:embed="rId25"/>
+                    <a:stretch>
+                      <a:fillRect/>
+                    </a:stretch>
+                  </pic:blipFill>
+                  <pic:spPr>
+                    <a:xfrm>
+                      <a:off x="0" y="0"/>
+                      <a:ext cx="4152900" cy="1247775"/>
+                    </a:xfrm>
+                    <a:prstGeom prst="rect">
+                      <a:avLst/>
+                    </a:prstGeom>
+                  </pic:spPr>
+                </pic:pic>
+              </a:graphicData>
+            </a:graphic>
+          </wp:inline>
+        </w:drawing>
+      </w:r>
+      <w:r>
+        <w:tab/>
+      </w:r>
+    </w:p>
+    <w:p/>
+    <w:p>
+      <w:pPr>
+        <w:pStyle w:val="Ttulo2"/>
+        <w:rPr>
+          <w:b/>
+          <w:bCs/>
+          <w:color w:val="92D050"/>
+          <w:sz w:val="32"/>
+          <w:szCs w:val="32"/>
+        </w:rPr>
+      </w:pPr>
+      <w:r>
+        <w:rPr>
+          <w:b/>
+          <w:bCs/>
+          <w:color w:val="92D050"/>
+          <w:sz w:val="32"/>
+          <w:szCs w:val="32"/>
+        </w:rPr>
+        <w:t>Modificaci</w:t>
+      </w:r>
+      <w:r>
+        <w:rPr>
+          <w:b/>
+          <w:bCs/>
+          <w:color w:val="92D050"/>
+          <w:sz w:val="32"/>
+          <w:szCs w:val="32"/>
+        </w:rPr>
+        <w:t>ó</w:t>
+      </w:r>
+      <w:r>
+        <w:rPr>
+          <w:b/>
+          <w:bCs/>
+          <w:color w:val="92D050"/>
+          <w:sz w:val="32"/>
+          <w:szCs w:val="32"/>
+        </w:rPr>
+        <w:t>n</w:t>
+      </w:r>
+    </w:p>
+    <w:p>
+      <w:r>
+        <w:t xml:space="preserve">Para modificar un usuario en este caso, tendremos que modificar el dato en cuestión en nuestro programa java y una vez hecho volveremos a convertir el objeto </w:t>
+      </w:r>
+      <w:proofErr w:type="spellStart"/>
+      <w:r>
+        <w:t>user</w:t>
+      </w:r>
+      <w:proofErr w:type="spellEnd"/>
+      <w:r>
+        <w:t xml:space="preserve"> en un </w:t>
+      </w:r>
+      <w:proofErr w:type="spellStart"/>
+      <w:r>
+        <w:t>dbobject</w:t>
+      </w:r>
+      <w:proofErr w:type="spellEnd"/>
+      <w:r>
+        <w:t xml:space="preserve"> con </w:t>
+      </w:r>
+      <w:proofErr w:type="spellStart"/>
+      <w:proofErr w:type="gramStart"/>
+      <w:r>
+        <w:t>createDBObject</w:t>
+      </w:r>
+      <w:proofErr w:type="spellEnd"/>
+      <w:r>
+        <w:t>(</w:t>
+      </w:r>
+      <w:proofErr w:type="gramEnd"/>
+      <w:r>
+        <w:t xml:space="preserve">) y gracias al comando </w:t>
+      </w:r>
+      <w:proofErr w:type="spellStart"/>
+      <w:r>
+        <w:t>update</w:t>
+      </w:r>
+      <w:proofErr w:type="spellEnd"/>
+      <w:r>
+        <w:t xml:space="preserve">(), indicándole la </w:t>
+      </w:r>
+      <w:proofErr w:type="spellStart"/>
+      <w:r>
+        <w:t>query</w:t>
+      </w:r>
+      <w:proofErr w:type="spellEnd"/>
+      <w:r>
+        <w:t xml:space="preserve"> y el nuevo </w:t>
+      </w:r>
+      <w:proofErr w:type="spellStart"/>
+      <w:r>
+        <w:t>dbobject</w:t>
+      </w:r>
+      <w:proofErr w:type="spellEnd"/>
+      <w:r>
+        <w:t xml:space="preserve"> creado se </w:t>
+      </w:r>
+      <w:proofErr w:type="spellStart"/>
+      <w:r>
+        <w:t>actualizaran</w:t>
+      </w:r>
+      <w:proofErr w:type="spellEnd"/>
+      <w:r>
+        <w:t xml:space="preserve"> los datos. </w:t>
+      </w:r>
+      <w:r>
+        <w:rPr>
+          <w:highlight w:val="yellow"/>
+        </w:rPr>
+        <w:t>//</w:t>
+      </w:r>
+      <w:proofErr w:type="gramStart"/>
+      <w:r>
+        <w:rPr>
+          <w:highlight w:val="yellow"/>
+        </w:rPr>
+        <w:t>explicar</w:t>
+      </w:r>
+      <w:proofErr w:type="gramEnd"/>
+      <w:r>
+        <w:rPr>
+          <w:highlight w:val="yellow"/>
+        </w:rPr>
+        <w:t xml:space="preserve"> que hacen los </w:t>
+      </w:r>
+      <w:proofErr w:type="spellStart"/>
+      <w:r>
+        <w:rPr>
+          <w:highlight w:val="yellow"/>
+        </w:rPr>
+        <w:t>sysos</w:t>
+      </w:r>
+      <w:proofErr w:type="spellEnd"/>
+    </w:p>
+    <w:p>
+      <w:r>
+        <w:rPr>
+          <w:noProof/>
+        </w:rPr>
+        <w:drawing>
+          <wp:inline distT="0" distB="0" distL="0" distR="0" wp14:anchorId="225CF560" wp14:editId="633E3133">
+            <wp:extent cx="4229100" cy="1657350"/>
+            <wp:effectExtent l="0" t="0" r="0" b="0"/>
+            <wp:docPr id="3" name="Imagen 3"/>
+            <wp:cNvGraphicFramePr>
+              <a:graphicFrameLocks xmlns:a="http://schemas.openxmlformats.org/drawingml/2006/main" noChangeAspect="1"/>
+            </wp:cNvGraphicFramePr>
+            <a:graphic xmlns:a="http://schemas.openxmlformats.org/drawingml/2006/main">
+              <a:graphicData uri="http://schemas.openxmlformats.org/drawingml/2006/picture">
+                <pic:pic xmlns:pic="http://schemas.openxmlformats.org/drawingml/2006/picture">
+                  <pic:nvPicPr>
+                    <pic:cNvPr id="1" name=""/>
+                    <pic:cNvPicPr/>
+                  </pic:nvPicPr>
+                  <pic:blipFill>
+                    <a:blip r:embed="rId26"/>
+                    <a:stretch>
+                      <a:fillRect/>
+                    </a:stretch>
+                  </pic:blipFill>
+                  <pic:spPr>
+                    <a:xfrm>
+                      <a:off x="0" y="0"/>
+                      <a:ext cx="4229100" cy="1657350"/>
+                    </a:xfrm>
+                    <a:prstGeom prst="rect">
+                      <a:avLst/>
+                    </a:prstGeom>
+                  </pic:spPr>
+                </pic:pic>
+              </a:graphicData>
+            </a:graphic>
+          </wp:inline>
+        </w:drawing>
+      </w:r>
+    </w:p>
+    <w:p/>
+    <w:p/>
     <w:p/>
     <w:p/>
     <w:sectPr>
@@ -4929,6 +5509,16 @@
       <w:shd w:val="clear" w:color="auto" w:fill="E1DFDD"/>
     </w:rPr>
   </w:style>
+  <w:style w:type="character" w:customStyle="1" w:styleId="hljs-comment">
+    <w:name w:val="hljs-comment"/>
+    <w:basedOn w:val="Fuentedeprrafopredeter"/>
+    <w:rsid w:val="008B2AD8"/>
+  </w:style>
+  <w:style w:type="character" w:customStyle="1" w:styleId="hljs-keyword">
+    <w:name w:val="hljs-keyword"/>
+    <w:basedOn w:val="Fuentedeprrafopredeter"/>
+    <w:rsid w:val="008B2AD8"/>
+  </w:style>
 </w:styles>
 </file>
 
@@ -5251,7 +5841,7 @@
 </file>
 
 <file path=customXml/itemProps2.xml><?xml version="1.0" encoding="utf-8"?>
-<ds:datastoreItem xmlns:ds="http://schemas.openxmlformats.org/officeDocument/2006/customXml" ds:itemID="{3AE7FE03-4191-4295-A584-5D9B96FA166D}">
+<ds:datastoreItem xmlns:ds="http://schemas.openxmlformats.org/officeDocument/2006/customXml" ds:itemID="{159724DA-A098-4233-9CF6-C36763BC16B9}">
   <ds:schemaRefs>
     <ds:schemaRef ds:uri="http://schemas.openxmlformats.org/officeDocument/2006/bibliography"/>
   </ds:schemaRefs>

</xml_diff>